<commit_message>
change slides for week 2 day 1
</commit_message>
<xml_diff>
--- a/docs/notes/02-day1-handout.docx
+++ b/docs/notes/02-day1-handout.docx
@@ -40,7 +40,7 @@
       </w:r>
     </w:p>
     <w:bookmarkEnd w:id="20"/>
-    <w:bookmarkStart w:id="30" w:name="grammar-of-graphics"/>
+    <w:bookmarkStart w:id="23" w:name="grammar-of-graphics"/>
     <w:p>
       <w:pPr>
         <w:pStyle w:val="Heading1"/>
@@ -628,7 +628,7 @@
         <w:rPr>
           <w:rStyle w:val="VerbatimChar"/>
         </w:rPr>
-        <w:t xml:space="preserve">geom_density()</w:t>
+        <w:t xml:space="preserve">geom_bar()</w:t>
       </w:r>
     </w:p>
     <w:p>
@@ -643,7 +643,7 @@
         <w:rPr>
           <w:rStyle w:val="VerbatimChar"/>
         </w:rPr>
-        <w:t xml:space="preserve">geom_bar()</w:t>
+        <w:t xml:space="preserve">geom_density()</w:t>
       </w:r>
     </w:p>
     <w:p>
@@ -707,13 +707,23 @@
       </w:r>
     </w:p>
     <w:bookmarkEnd w:id="22"/>
-    <w:bookmarkStart w:id="23" w:name="X09a52cc01c4b8320e87e0242a0301e73bb3f607"/>
+    <w:bookmarkEnd w:id="23"/>
+    <w:bookmarkStart w:id="27" w:name="pa-2-warm-up"/>
+    <w:p>
+      <w:pPr>
+        <w:pStyle w:val="Heading1"/>
+      </w:pPr>
+      <w:r>
+        <w:t xml:space="preserve">PA 2 Warm-up</w:t>
+      </w:r>
+    </w:p>
+    <w:bookmarkStart w:id="24" w:name="Xa9cf737f66de3a4ce93f44109fc02da6a7339ef"/>
     <w:p>
       <w:pPr>
         <w:pStyle w:val="Heading2"/>
       </w:pPr>
       <w:r>
-        <w:t xml:space="preserve">How many penguins were captured on each island?</w:t>
+        <w:t xml:space="preserve">Create a plot showing the number of penguins captured on each island</w:t>
       </w:r>
     </w:p>
     <w:p>
@@ -779,14 +789,14 @@
         <w:t xml:space="preserve">would you use to get this plot?</w:t>
       </w:r>
     </w:p>
-    <w:bookmarkEnd w:id="23"/>
-    <w:bookmarkStart w:id="24" w:name="Xd369418304879f32a9b77891c90d78154f5fad2"/>
+    <w:bookmarkEnd w:id="24"/>
+    <w:bookmarkStart w:id="25" w:name="X0a119fdf138e5284547e1c58558671f5d7be8df"/>
     <w:p>
       <w:pPr>
         <w:pStyle w:val="Heading2"/>
       </w:pPr>
       <w:r>
-        <w:t xml:space="preserve">What are the most common bill lengths for the penguins included in these data?</w:t>
+        <w:t xml:space="preserve">Create plot displaying the most common bill lengths for the penguins in these data</w:t>
       </w:r>
     </w:p>
     <w:p>
@@ -852,14 +862,14 @@
         <w:t xml:space="preserve">would you use to get this plot?</w:t>
       </w:r>
     </w:p>
-    <w:bookmarkEnd w:id="24"/>
-    <w:bookmarkStart w:id="25" w:name="Xff0a6e276cfb6c227d428f8f34eea0f382add9e"/>
+    <w:bookmarkEnd w:id="25"/>
+    <w:bookmarkStart w:id="26" w:name="X9c20867fbd2feec8e452c4c117183ac6c910f7e"/>
     <w:p>
       <w:pPr>
         <w:pStyle w:val="Heading2"/>
       </w:pPr>
       <w:r>
-        <w:t xml:space="preserve">What is the relationship between a penguin’s bill length and body mass?</w:t>
+        <w:t xml:space="preserve">Create a plot showing the relationship between a penguin’s bill length and body mass</w:t>
       </w:r>
     </w:p>
     <w:p>
@@ -925,126 +935,8 @@
         <w:t xml:space="preserve">would you use to get this plot?</w:t>
       </w:r>
     </w:p>
-    <w:bookmarkEnd w:id="25"/>
-    <w:bookmarkStart w:id="29" w:name="how-would-you-recreate-this-plot"/>
-    <w:p>
-      <w:pPr>
-        <w:pStyle w:val="Heading2"/>
-      </w:pPr>
-      <w:r>
-        <w:t xml:space="preserve">How would you recreate this plot?</w:t>
-      </w:r>
-    </w:p>
-    <w:p>
-      <w:pPr>
-        <w:pStyle w:val="FirstParagraph"/>
-      </w:pPr>
-      <w:r>
-        <w:drawing>
-          <wp:inline>
-            <wp:extent cx="5334000" cy="4267200"/>
-            <wp:effectExtent b="0" l="0" r="0" t="0"/>
-            <wp:docPr descr="" title="" id="27" name="Picture"/>
-            <a:graphic>
-              <a:graphicData uri="http://schemas.openxmlformats.org/drawingml/2006/picture">
-                <pic:pic>
-                  <pic:nvPicPr>
-                    <pic:cNvPr descr="02-day1-handout_files/figure-docx/example-plot-with-colors-facets-1.png" id="28" name="Picture"/>
-                    <pic:cNvPicPr>
-                      <a:picLocks noChangeArrowheads="1" noChangeAspect="1"/>
-                    </pic:cNvPicPr>
-                  </pic:nvPicPr>
-                  <pic:blipFill>
-                    <a:blip r:embed="rId26"/>
-                    <a:stretch>
-                      <a:fillRect/>
-                    </a:stretch>
-                  </pic:blipFill>
-                  <pic:spPr bwMode="auto">
-                    <a:xfrm>
-                      <a:off x="0" y="0"/>
-                      <a:ext cx="5334000" cy="4267200"/>
-                    </a:xfrm>
-                    <a:prstGeom prst="rect">
-                      <a:avLst/>
-                    </a:prstGeom>
-                    <a:noFill/>
-                    <a:ln w="9525">
-                      <a:noFill/>
-                      <a:headEnd/>
-                      <a:tailEnd/>
-                    </a:ln>
-                  </pic:spPr>
-                </pic:pic>
-              </a:graphicData>
-            </a:graphic>
-          </wp:inline>
-        </w:drawing>
-      </w:r>
-    </w:p>
-    <w:p>
-      <w:pPr>
-        <w:pStyle w:val="Compact"/>
-        <w:numPr>
-          <w:ilvl w:val="0"/>
-          <w:numId w:val="1012"/>
-        </w:numPr>
-      </w:pPr>
-      <w:r>
-        <w:t xml:space="preserve">What variables are included?</w:t>
-      </w:r>
-    </w:p>
-    <w:p>
-      <w:pPr>
-        <w:pStyle w:val="Compact"/>
-        <w:numPr>
-          <w:ilvl w:val="0"/>
-          <w:numId w:val="1013"/>
-        </w:numPr>
-      </w:pPr>
-      <w:r>
-        <w:t xml:space="preserve">What aesthetics are being used?</w:t>
-      </w:r>
-    </w:p>
-    <w:p>
-      <w:pPr>
-        <w:pStyle w:val="Compact"/>
-        <w:numPr>
-          <w:ilvl w:val="0"/>
-          <w:numId w:val="1014"/>
-        </w:numPr>
-      </w:pPr>
-      <w:r>
-        <w:t xml:space="preserve">What geometries are being used?</w:t>
-      </w:r>
-    </w:p>
-    <w:p>
-      <w:pPr>
-        <w:pStyle w:val="Compact"/>
-        <w:numPr>
-          <w:ilvl w:val="0"/>
-          <w:numId w:val="1015"/>
-        </w:numPr>
-      </w:pPr>
-      <w:r>
-        <w:t xml:space="preserve">What functions would you need?</w:t>
-      </w:r>
-    </w:p>
-    <w:p>
-      <w:pPr>
-        <w:pStyle w:val="FirstParagraph"/>
-      </w:pPr>
-    </w:p>
-    <w:p>
-      <w:pPr>
-        <w:pStyle w:val="BodyText"/>
-      </w:pPr>
-      <w:r>
-        <w:t xml:space="preserve">Are there any additions that would make the plot more clear?</w:t>
-      </w:r>
-    </w:p>
-    <w:bookmarkEnd w:id="29"/>
-    <w:bookmarkEnd w:id="30"/>
+    <w:bookmarkEnd w:id="26"/>
+    <w:bookmarkEnd w:id="27"/>
     <w:sectPr>
       <w:footnotePr>
         <w:numRestart w:val="eachSect"/>
@@ -1513,91 +1405,6 @@
       </w:pPr>
     </w:lvl>
   </w:abstractNum>
-  <w:abstractNum w:abstractNumId="99414">
-    <w:nsid w:val="00A99414"/>
-    <w:multiLevelType w:val="multilevel"/>
-    <w:lvl w:ilvl="0">
-      <w:start w:val="4"/>
-      <w:numFmt w:val="decimal"/>
-      <w:lvlText w:val="%1."/>
-      <w:lvlJc w:val="left"/>
-      <w:pPr>
-        <w:ind w:left="720" w:hanging="360"/>
-      </w:pPr>
-    </w:lvl>
-    <w:lvl w:ilvl="1">
-      <w:start w:val="4"/>
-      <w:numFmt w:val="decimal"/>
-      <w:lvlText w:val="%2."/>
-      <w:lvlJc w:val="left"/>
-      <w:pPr>
-        <w:ind w:left="1440" w:hanging="360"/>
-      </w:pPr>
-    </w:lvl>
-    <w:lvl w:ilvl="2">
-      <w:start w:val="4"/>
-      <w:numFmt w:val="decimal"/>
-      <w:lvlText w:val="%3."/>
-      <w:lvlJc w:val="left"/>
-      <w:pPr>
-        <w:ind w:left="2160" w:hanging="360"/>
-      </w:pPr>
-    </w:lvl>
-    <w:lvl w:ilvl="3">
-      <w:start w:val="4"/>
-      <w:numFmt w:val="decimal"/>
-      <w:lvlText w:val="%4."/>
-      <w:lvlJc w:val="left"/>
-      <w:pPr>
-        <w:ind w:left="2880" w:hanging="360"/>
-      </w:pPr>
-    </w:lvl>
-    <w:lvl w:ilvl="4">
-      <w:start w:val="4"/>
-      <w:numFmt w:val="decimal"/>
-      <w:lvlText w:val="%5."/>
-      <w:lvlJc w:val="left"/>
-      <w:pPr>
-        <w:ind w:left="3600" w:hanging="360"/>
-      </w:pPr>
-    </w:lvl>
-    <w:lvl w:ilvl="5">
-      <w:start w:val="4"/>
-      <w:numFmt w:val="decimal"/>
-      <w:lvlText w:val="%6."/>
-      <w:lvlJc w:val="left"/>
-      <w:pPr>
-        <w:ind w:left="4320" w:hanging="360"/>
-      </w:pPr>
-    </w:lvl>
-    <w:lvl w:ilvl="6">
-      <w:start w:val="4"/>
-      <w:numFmt w:val="decimal"/>
-      <w:lvlText w:val="%7."/>
-      <w:lvlJc w:val="left"/>
-      <w:pPr>
-        <w:ind w:left="5040" w:hanging="360"/>
-      </w:pPr>
-    </w:lvl>
-    <w:lvl w:ilvl="7">
-      <w:start w:val="4"/>
-      <w:numFmt w:val="decimal"/>
-      <w:lvlText w:val="%8."/>
-      <w:lvlJc w:val="left"/>
-      <w:pPr>
-        <w:ind w:left="5760" w:hanging="360"/>
-      </w:pPr>
-    </w:lvl>
-    <w:lvl w:ilvl="8">
-      <w:start w:val="4"/>
-      <w:numFmt w:val="decimal"/>
-      <w:lvlText w:val="%9."/>
-      <w:lvlJc w:val="left"/>
-      <w:pPr>
-        <w:ind w:left="6480" w:hanging="360"/>
-      </w:pPr>
-    </w:lvl>
-  </w:abstractNum>
   <w:num w:numId="1000">
     <w:abstractNumId w:val="990"/>
   </w:num>
@@ -1875,126 +1682,6 @@
     </w:lvlOverride>
     <w:lvlOverride w:ilvl="8">
       <w:startOverride w:val="3"/>
-    </w:lvlOverride>
-  </w:num>
-  <w:num w:numId="1012">
-    <w:abstractNumId w:val="99411"/>
-    <w:lvlOverride w:ilvl="0">
-      <w:startOverride w:val="1"/>
-    </w:lvlOverride>
-    <w:lvlOverride w:ilvl="1">
-      <w:startOverride w:val="1"/>
-    </w:lvlOverride>
-    <w:lvlOverride w:ilvl="2">
-      <w:startOverride w:val="1"/>
-    </w:lvlOverride>
-    <w:lvlOverride w:ilvl="3">
-      <w:startOverride w:val="1"/>
-    </w:lvlOverride>
-    <w:lvlOverride w:ilvl="4">
-      <w:startOverride w:val="1"/>
-    </w:lvlOverride>
-    <w:lvlOverride w:ilvl="5">
-      <w:startOverride w:val="1"/>
-    </w:lvlOverride>
-    <w:lvlOverride w:ilvl="6">
-      <w:startOverride w:val="1"/>
-    </w:lvlOverride>
-    <w:lvlOverride w:ilvl="7">
-      <w:startOverride w:val="1"/>
-    </w:lvlOverride>
-    <w:lvlOverride w:ilvl="8">
-      <w:startOverride w:val="1"/>
-    </w:lvlOverride>
-  </w:num>
-  <w:num w:numId="1013">
-    <w:abstractNumId w:val="99412"/>
-    <w:lvlOverride w:ilvl="0">
-      <w:startOverride w:val="2"/>
-    </w:lvlOverride>
-    <w:lvlOverride w:ilvl="1">
-      <w:startOverride w:val="2"/>
-    </w:lvlOverride>
-    <w:lvlOverride w:ilvl="2">
-      <w:startOverride w:val="2"/>
-    </w:lvlOverride>
-    <w:lvlOverride w:ilvl="3">
-      <w:startOverride w:val="2"/>
-    </w:lvlOverride>
-    <w:lvlOverride w:ilvl="4">
-      <w:startOverride w:val="2"/>
-    </w:lvlOverride>
-    <w:lvlOverride w:ilvl="5">
-      <w:startOverride w:val="2"/>
-    </w:lvlOverride>
-    <w:lvlOverride w:ilvl="6">
-      <w:startOverride w:val="2"/>
-    </w:lvlOverride>
-    <w:lvlOverride w:ilvl="7">
-      <w:startOverride w:val="2"/>
-    </w:lvlOverride>
-    <w:lvlOverride w:ilvl="8">
-      <w:startOverride w:val="2"/>
-    </w:lvlOverride>
-  </w:num>
-  <w:num w:numId="1014">
-    <w:abstractNumId w:val="99413"/>
-    <w:lvlOverride w:ilvl="0">
-      <w:startOverride w:val="3"/>
-    </w:lvlOverride>
-    <w:lvlOverride w:ilvl="1">
-      <w:startOverride w:val="3"/>
-    </w:lvlOverride>
-    <w:lvlOverride w:ilvl="2">
-      <w:startOverride w:val="3"/>
-    </w:lvlOverride>
-    <w:lvlOverride w:ilvl="3">
-      <w:startOverride w:val="3"/>
-    </w:lvlOverride>
-    <w:lvlOverride w:ilvl="4">
-      <w:startOverride w:val="3"/>
-    </w:lvlOverride>
-    <w:lvlOverride w:ilvl="5">
-      <w:startOverride w:val="3"/>
-    </w:lvlOverride>
-    <w:lvlOverride w:ilvl="6">
-      <w:startOverride w:val="3"/>
-    </w:lvlOverride>
-    <w:lvlOverride w:ilvl="7">
-      <w:startOverride w:val="3"/>
-    </w:lvlOverride>
-    <w:lvlOverride w:ilvl="8">
-      <w:startOverride w:val="3"/>
-    </w:lvlOverride>
-  </w:num>
-  <w:num w:numId="1015">
-    <w:abstractNumId w:val="99414"/>
-    <w:lvlOverride w:ilvl="0">
-      <w:startOverride w:val="4"/>
-    </w:lvlOverride>
-    <w:lvlOverride w:ilvl="1">
-      <w:startOverride w:val="4"/>
-    </w:lvlOverride>
-    <w:lvlOverride w:ilvl="2">
-      <w:startOverride w:val="4"/>
-    </w:lvlOverride>
-    <w:lvlOverride w:ilvl="3">
-      <w:startOverride w:val="4"/>
-    </w:lvlOverride>
-    <w:lvlOverride w:ilvl="4">
-      <w:startOverride w:val="4"/>
-    </w:lvlOverride>
-    <w:lvlOverride w:ilvl="5">
-      <w:startOverride w:val="4"/>
-    </w:lvlOverride>
-    <w:lvlOverride w:ilvl="6">
-      <w:startOverride w:val="4"/>
-    </w:lvlOverride>
-    <w:lvlOverride w:ilvl="7">
-      <w:startOverride w:val="4"/>
-    </w:lvlOverride>
-    <w:lvlOverride w:ilvl="8">
-      <w:startOverride w:val="4"/>
     </w:lvlOverride>
   </w:num>
 </w:numbering>

</xml_diff>

<commit_message>
add penguins images, fix variable typos
</commit_message>
<xml_diff>
--- a/docs/notes/02-day1-handout.docx
+++ b/docs/notes/02-day1-handout.docx
@@ -10,7 +10,7 @@
         <w:t xml:space="preserve">Practice Activity 2 Warm-up</w:t>
       </w:r>
     </w:p>
-    <w:bookmarkStart w:id="20" w:name="data-context"/>
+    <w:bookmarkStart w:id="23" w:name="data-context"/>
     <w:p>
       <w:pPr>
         <w:pStyle w:val="Heading1"/>
@@ -23,6 +23,48 @@
       <w:pPr>
         <w:pStyle w:val="FirstParagraph"/>
       </w:pPr>
+      <w:r>
+        <w:drawing>
+          <wp:inline>
+            <wp:extent cx="5334000" cy="4218792"/>
+            <wp:effectExtent b="0" l="0" r="0" t="0"/>
+            <wp:docPr descr="" title="" id="21" name="Picture"/>
+            <a:graphic>
+              <a:graphicData uri="http://schemas.openxmlformats.org/drawingml/2006/picture">
+                <pic:pic>
+                  <pic:nvPicPr>
+                    <pic:cNvPr descr="images/02-penguins-docs.png" id="22" name="Picture"/>
+                    <pic:cNvPicPr>
+                      <a:picLocks noChangeArrowheads="1" noChangeAspect="1"/>
+                    </pic:cNvPicPr>
+                  </pic:nvPicPr>
+                  <pic:blipFill>
+                    <a:blip r:embed="rId20"/>
+                    <a:stretch>
+                      <a:fillRect/>
+                    </a:stretch>
+                  </pic:blipFill>
+                  <pic:spPr bwMode="auto">
+                    <a:xfrm>
+                      <a:off x="0" y="0"/>
+                      <a:ext cx="5334000" cy="4218792"/>
+                    </a:xfrm>
+                    <a:prstGeom prst="rect">
+                      <a:avLst/>
+                    </a:prstGeom>
+                    <a:noFill/>
+                    <a:ln w="9525">
+                      <a:noFill/>
+                      <a:headEnd/>
+                      <a:tailEnd/>
+                    </a:ln>
+                  </pic:spPr>
+                </pic:pic>
+              </a:graphicData>
+            </a:graphic>
+          </wp:inline>
+        </w:drawing>
+      </w:r>
       <w:r>
         <w:t xml:space="preserve"> </w:t>
       </w:r>
@@ -39,8 +81,8 @@
         <w:br w:type="page"/>
       </w:r>
     </w:p>
-    <w:bookmarkEnd w:id="20"/>
-    <w:bookmarkStart w:id="23" w:name="grammar-of-graphics"/>
+    <w:bookmarkEnd w:id="23"/>
+    <w:bookmarkStart w:id="26" w:name="grammar-of-graphics"/>
     <w:p>
       <w:pPr>
         <w:pStyle w:val="Heading1"/>
@@ -133,7 +175,7 @@
         <w:t xml:space="preserve">) on the page/screen.</w:t>
       </w:r>
     </w:p>
-    <w:bookmarkStart w:id="21" w:name="how-to-build-a-graphic-with-ggplot2"/>
+    <w:bookmarkStart w:id="24" w:name="how-to-build-a-graphic-with-ggplot2"/>
     <w:p>
       <w:pPr>
         <w:pStyle w:val="Heading2"/>
@@ -460,8 +502,8 @@
         <w:t xml:space="preserve">What do you expect to see after running this code?</w:t>
       </w:r>
     </w:p>
-    <w:bookmarkEnd w:id="21"/>
-    <w:bookmarkStart w:id="22" w:name="aesthetics-geometries"/>
+    <w:bookmarkEnd w:id="24"/>
+    <w:bookmarkStart w:id="25" w:name="aesthetics-geometries"/>
     <w:p>
       <w:pPr>
         <w:pStyle w:val="Heading2"/>
@@ -706,9 +748,9 @@
         <w:t xml:space="preserve">geom_line()</w:t>
       </w:r>
     </w:p>
-    <w:bookmarkEnd w:id="22"/>
-    <w:bookmarkEnd w:id="23"/>
-    <w:bookmarkStart w:id="27" w:name="pa-2-warm-up"/>
+    <w:bookmarkEnd w:id="25"/>
+    <w:bookmarkEnd w:id="26"/>
+    <w:bookmarkStart w:id="30" w:name="pa-2-warm-up"/>
     <w:p>
       <w:pPr>
         <w:pStyle w:val="Heading1"/>
@@ -717,7 +759,7 @@
         <w:t xml:space="preserve">PA 2 Warm-up</w:t>
       </w:r>
     </w:p>
-    <w:bookmarkStart w:id="24" w:name="Xa9cf737f66de3a4ce93f44109fc02da6a7339ef"/>
+    <w:bookmarkStart w:id="27" w:name="Xa9cf737f66de3a4ce93f44109fc02da6a7339ef"/>
     <w:p>
       <w:pPr>
         <w:pStyle w:val="Heading2"/>
@@ -789,8 +831,8 @@
         <w:t xml:space="preserve">would you use to get this plot?</w:t>
       </w:r>
     </w:p>
-    <w:bookmarkEnd w:id="24"/>
-    <w:bookmarkStart w:id="25" w:name="X0a119fdf138e5284547e1c58558671f5d7be8df"/>
+    <w:bookmarkEnd w:id="27"/>
+    <w:bookmarkStart w:id="28" w:name="X0a119fdf138e5284547e1c58558671f5d7be8df"/>
     <w:p>
       <w:pPr>
         <w:pStyle w:val="Heading2"/>
@@ -862,8 +904,8 @@
         <w:t xml:space="preserve">would you use to get this plot?</w:t>
       </w:r>
     </w:p>
-    <w:bookmarkEnd w:id="25"/>
-    <w:bookmarkStart w:id="26" w:name="X9c20867fbd2feec8e452c4c117183ac6c910f7e"/>
+    <w:bookmarkEnd w:id="28"/>
+    <w:bookmarkStart w:id="29" w:name="X9c20867fbd2feec8e452c4c117183ac6c910f7e"/>
     <w:p>
       <w:pPr>
         <w:pStyle w:val="Heading2"/>
@@ -935,8 +977,8 @@
         <w:t xml:space="preserve">would you use to get this plot?</w:t>
       </w:r>
     </w:p>
-    <w:bookmarkEnd w:id="26"/>
-    <w:bookmarkEnd w:id="27"/>
+    <w:bookmarkEnd w:id="29"/>
+    <w:bookmarkEnd w:id="30"/>
     <w:sectPr>
       <w:footnotePr>
         <w:numRestart w:val="eachSect"/>

</xml_diff>

<commit_message>
render site with material updates
</commit_message>
<xml_diff>
--- a/docs/notes/02-day1-handout.docx
+++ b/docs/notes/02-day1-handout.docx
@@ -859,7 +859,7 @@
         <w:rPr>
           <w:rStyle w:val="VerbatimChar"/>
         </w:rPr>
-        <w:t xml:space="preserve">island</w:t>
+        <w:t xml:space="preserve">bill_length_mm</w:t>
       </w:r>
       <w:r>
         <w:t xml:space="preserve">?</w:t>
@@ -923,7 +923,7 @@
         </w:numPr>
       </w:pPr>
       <w:r>
-        <w:t xml:space="preserve">What type of variable is</w:t>
+        <w:t xml:space="preserve">What type of variables are</w:t>
       </w:r>
       <w:r>
         <w:t xml:space="preserve"> </w:t>
@@ -932,7 +932,22 @@
         <w:rPr>
           <w:rStyle w:val="VerbatimChar"/>
         </w:rPr>
-        <w:t xml:space="preserve">island</w:t>
+        <w:t xml:space="preserve">bill_length_mm</w:t>
+      </w:r>
+      <w:r>
+        <w:t xml:space="preserve"> </w:t>
+      </w:r>
+      <w:r>
+        <w:t xml:space="preserve">and</w:t>
+      </w:r>
+      <w:r>
+        <w:t xml:space="preserve"> </w:t>
+      </w:r>
+      <w:r>
+        <w:rPr>
+          <w:rStyle w:val="VerbatimChar"/>
+        </w:rPr>
+        <w:t xml:space="preserve">body_mass_g</w:t>
       </w:r>
       <w:r>
         <w:t xml:space="preserve">?</w:t>

</xml_diff>